<commit_message>
Plano de Iteração I2
</commit_message>
<xml_diff>
--- a/PlanoIteracao.docx
+++ b/PlanoIteracao.docx
@@ -14,21 +14,11 @@
       <w:pPr>
         <w:pStyle w:val="Ttulo"/>
       </w:pPr>
-      <w:r>
-        <w:fldChar w:fldCharType="begin"/>
-      </w:r>
-      <w:r>
-        <w:instrText xml:space="preserve"> TITLE  \* MERGEFORMAT </w:instrText>
-      </w:r>
-      <w:r>
-        <w:fldChar w:fldCharType="separate"/>
-      </w:r>
-      <w:r>
-        <w:t>Iteration Plan</w:t>
-      </w:r>
-      <w:r>
-        <w:fldChar w:fldCharType="end"/>
-      </w:r>
+      <w:fldSimple w:instr=" TITLE  \* MERGEFORMAT ">
+        <w:r>
+          <w:t>Iteration Plan</w:t>
+        </w:r>
+      </w:fldSimple>
     </w:p>
     <w:p>
       <w:pPr>
@@ -77,7 +67,7 @@
     </w:p>
     <w:tbl>
       <w:tblPr>
-        <w:tblW w:w="6480" w:type="dxa"/>
+        <w:tblW w:w="5836" w:type="dxa"/>
         <w:tblInd w:w="468" w:type="dxa"/>
         <w:tblBorders>
           <w:top w:val="single" w:sz="4" w:space="0" w:color="auto"/>
@@ -91,7 +81,7 @@
       </w:tblPr>
       <w:tblGrid>
         <w:gridCol w:w="4608"/>
-        <w:gridCol w:w="1872"/>
+        <w:gridCol w:w="1228"/>
       </w:tblGrid>
       <w:tr>
         <w:tc>
@@ -119,7 +109,7 @@
         </w:tc>
         <w:tc>
           <w:tcPr>
-            <w:tcW w:w="1872" w:type="dxa"/>
+            <w:tcW w:w="1228" w:type="dxa"/>
           </w:tcPr>
           <w:p>
             <w:pPr>
@@ -159,11 +149,11 @@
         </w:tc>
         <w:tc>
           <w:tcPr>
-            <w:tcW w:w="1872" w:type="dxa"/>
+            <w:tcW w:w="1228" w:type="dxa"/>
           </w:tcPr>
           <w:p>
             <w:r>
-              <w:t>21/03/2017</w:t>
+              <w:t>12/04/2017</w:t>
             </w:r>
           </w:p>
         </w:tc>
@@ -176,26 +166,29 @@
           <w:p>
             <w:proofErr w:type="spellStart"/>
             <w:r>
-              <w:t>Documento</w:t>
+              <w:t>Definir</w:t>
             </w:r>
             <w:proofErr w:type="spellEnd"/>
             <w:r>
-              <w:t xml:space="preserve"> de </w:t>
+              <w:t xml:space="preserve"> </w:t>
             </w:r>
             <w:proofErr w:type="spellStart"/>
             <w:r>
-              <w:t>Visão</w:t>
+              <w:t>arquitetura</w:t>
             </w:r>
             <w:proofErr w:type="spellEnd"/>
+            <w:r>
+              <w:t xml:space="preserve"> web</w:t>
+            </w:r>
           </w:p>
         </w:tc>
         <w:tc>
           <w:tcPr>
-            <w:tcW w:w="1872" w:type="dxa"/>
+            <w:tcW w:w="1228" w:type="dxa"/>
           </w:tcPr>
           <w:p>
             <w:r>
-              <w:t>23/03/2017</w:t>
+              <w:t>25/04/2017</w:t>
             </w:r>
           </w:p>
         </w:tc>
@@ -215,23 +208,17 @@
               <w:rPr>
                 <w:lang w:val="pt-BR"/>
               </w:rPr>
-              <w:t>Plano de Iteração</w:t>
-            </w:r>
-            <w:r>
-              <w:rPr>
-                <w:lang w:val="pt-BR"/>
-              </w:rPr>
-              <w:t xml:space="preserve"> (Versão inicial)</w:t>
+              <w:t>UC08 Cadastrar Curso</w:t>
             </w:r>
           </w:p>
         </w:tc>
         <w:tc>
           <w:tcPr>
-            <w:tcW w:w="1872" w:type="dxa"/>
+            <w:tcW w:w="1228" w:type="dxa"/>
           </w:tcPr>
           <w:p>
             <w:r>
-              <w:t>23/03/2017</w:t>
+              <w:t>25/04/2017</w:t>
             </w:r>
           </w:p>
         </w:tc>
@@ -251,27 +238,27 @@
               <w:rPr>
                 <w:lang w:val="pt-BR"/>
               </w:rPr>
-              <w:t xml:space="preserve">Lista de </w:t>
-            </w:r>
-            <w:proofErr w:type="spellStart"/>
-            <w:r>
-              <w:rPr>
-                <w:lang w:val="pt-BR"/>
-              </w:rPr>
-              <w:t>items</w:t>
-            </w:r>
-            <w:proofErr w:type="spellEnd"/>
-            <w:r>
-              <w:rPr>
-                <w:lang w:val="pt-BR"/>
-              </w:rPr>
-              <w:t xml:space="preserve"> de trabalho (Versão inicial)</w:t>
+              <w:t>UC09 Cadastrar Roteiro do Curso</w:t>
             </w:r>
           </w:p>
         </w:tc>
         <w:tc>
           <w:tcPr>
-            <w:tcW w:w="1872" w:type="dxa"/>
+            <w:tcW w:w="1228" w:type="dxa"/>
+          </w:tcPr>
+          <w:p>
+            <w:r>
+              <w:t>25/04/2017</w:t>
+            </w:r>
+          </w:p>
+        </w:tc>
+        <w:bookmarkStart w:id="1" w:name="_GoBack"/>
+        <w:bookmarkEnd w:id="1"/>
+      </w:tr>
+      <w:tr>
+        <w:tc>
+          <w:tcPr>
+            <w:tcW w:w="4608" w:type="dxa"/>
           </w:tcPr>
           <w:p>
             <w:pPr>
@@ -283,7 +270,31 @@
               <w:rPr>
                 <w:lang w:val="pt-BR"/>
               </w:rPr>
-              <w:t>23/03/2017</w:t>
+              <w:t>U</w:t>
+            </w:r>
+            <w:r>
+              <w:rPr>
+                <w:lang w:val="pt-BR"/>
+              </w:rPr>
+              <w:t>C10 Cadastrar Veteranos</w:t>
+            </w:r>
+          </w:p>
+        </w:tc>
+        <w:tc>
+          <w:tcPr>
+            <w:tcW w:w="1228" w:type="dxa"/>
+          </w:tcPr>
+          <w:p>
+            <w:pPr>
+              <w:rPr>
+                <w:lang w:val="pt-BR"/>
+              </w:rPr>
+            </w:pPr>
+            <w:r>
+              <w:rPr>
+                <w:lang w:val="pt-BR"/>
+              </w:rPr>
+              <w:t>27/04/2017</w:t>
             </w:r>
           </w:p>
         </w:tc>
@@ -303,13 +314,13 @@
               <w:rPr>
                 <w:lang w:val="pt-BR"/>
               </w:rPr>
-              <w:t>Termo de abertura do projeto (Versão inicial)</w:t>
+              <w:t>Definir arquitetura mobile</w:t>
             </w:r>
           </w:p>
         </w:tc>
         <w:tc>
           <w:tcPr>
-            <w:tcW w:w="1872" w:type="dxa"/>
+            <w:tcW w:w="1228" w:type="dxa"/>
           </w:tcPr>
           <w:p>
             <w:pPr>
@@ -321,7 +332,7 @@
               <w:rPr>
                 <w:lang w:val="pt-BR"/>
               </w:rPr>
-              <w:t>23/03/2017</w:t>
+              <w:t>30/04/2017</w:t>
             </w:r>
           </w:p>
         </w:tc>
@@ -341,13 +352,13 @@
               <w:rPr>
                 <w:lang w:val="pt-BR"/>
               </w:rPr>
-              <w:t>Plano do Projeto (Versão inicial)</w:t>
+              <w:t>Implementar WebService</w:t>
             </w:r>
           </w:p>
         </w:tc>
         <w:tc>
           <w:tcPr>
-            <w:tcW w:w="1872" w:type="dxa"/>
+            <w:tcW w:w="1228" w:type="dxa"/>
           </w:tcPr>
           <w:p>
             <w:pPr>
@@ -359,50 +370,7 @@
               <w:rPr>
                 <w:lang w:val="pt-BR"/>
               </w:rPr>
-              <w:t>23/03/2017</w:t>
-            </w:r>
-          </w:p>
-        </w:tc>
-      </w:tr>
-      <w:tr>
-        <w:tc>
-          <w:tcPr>
-            <w:tcW w:w="4608" w:type="dxa"/>
-          </w:tcPr>
-          <w:p>
-            <w:proofErr w:type="spellStart"/>
-            <w:r>
-              <w:t>Documentação</w:t>
-            </w:r>
-            <w:proofErr w:type="spellEnd"/>
-            <w:r>
-              <w:t xml:space="preserve"> de </w:t>
-            </w:r>
-            <w:proofErr w:type="spellStart"/>
-            <w:r>
-              <w:t>requisito</w:t>
-            </w:r>
-            <w:r>
-              <w:t>s</w:t>
-            </w:r>
-            <w:proofErr w:type="spellEnd"/>
-            <w:r>
-              <w:t xml:space="preserve"> </w:t>
-            </w:r>
-            <w:proofErr w:type="spellStart"/>
-            <w:r>
-              <w:t>funcionais</w:t>
-            </w:r>
-            <w:proofErr w:type="spellEnd"/>
-          </w:p>
-        </w:tc>
-        <w:tc>
-          <w:tcPr>
-            <w:tcW w:w="1872" w:type="dxa"/>
-          </w:tcPr>
-          <w:p>
-            <w:r>
-              <w:t>28/03/2017</w:t>
+              <w:t>02/05/2017</w:t>
             </w:r>
           </w:p>
         </w:tc>
@@ -422,13 +390,13 @@
               <w:rPr>
                 <w:lang w:val="pt-BR"/>
               </w:rPr>
-              <w:t>Modelagem de casos de uso</w:t>
+              <w:t>UC01 Realizar Cadastro</w:t>
             </w:r>
           </w:p>
         </w:tc>
         <w:tc>
           <w:tcPr>
-            <w:tcW w:w="1872" w:type="dxa"/>
+            <w:tcW w:w="1228" w:type="dxa"/>
           </w:tcPr>
           <w:p>
             <w:pPr>
@@ -440,355 +408,7 @@
               <w:rPr>
                 <w:lang w:val="pt-BR"/>
               </w:rPr>
-              <w:t>30/03/2017</w:t>
-            </w:r>
-          </w:p>
-        </w:tc>
-      </w:tr>
-      <w:tr>
-        <w:tc>
-          <w:tcPr>
-            <w:tcW w:w="4608" w:type="dxa"/>
-          </w:tcPr>
-          <w:p>
-            <w:pPr>
-              <w:rPr>
-                <w:lang w:val="pt-BR"/>
-              </w:rPr>
-            </w:pPr>
-            <w:r>
-              <w:rPr>
-                <w:lang w:val="pt-BR"/>
-              </w:rPr>
-              <w:t>Detalhamento dos casos de uso</w:t>
-            </w:r>
-          </w:p>
-        </w:tc>
-        <w:tc>
-          <w:tcPr>
-            <w:tcW w:w="1872" w:type="dxa"/>
-          </w:tcPr>
-          <w:p>
-            <w:pPr>
-              <w:rPr>
-                <w:lang w:val="pt-BR"/>
-              </w:rPr>
-            </w:pPr>
-            <w:r>
-              <w:rPr>
-                <w:lang w:val="pt-BR"/>
-              </w:rPr>
-              <w:t>04/</w:t>
-            </w:r>
-            <w:r>
-              <w:rPr>
-                <w:lang w:val="pt-BR"/>
-              </w:rPr>
-              <w:t>04/2017</w:t>
-            </w:r>
-          </w:p>
-        </w:tc>
-      </w:tr>
-      <w:tr>
-        <w:tc>
-          <w:tcPr>
-            <w:tcW w:w="4608" w:type="dxa"/>
-          </w:tcPr>
-          <w:p>
-            <w:pPr>
-              <w:rPr>
-                <w:lang w:val="pt-BR"/>
-              </w:rPr>
-            </w:pPr>
-            <w:r>
-              <w:rPr>
-                <w:lang w:val="pt-BR"/>
-              </w:rPr>
-              <w:t>Documentação dos riscos do projeto (Versão inicial)</w:t>
-            </w:r>
-          </w:p>
-        </w:tc>
-        <w:tc>
-          <w:tcPr>
-            <w:tcW w:w="1872" w:type="dxa"/>
-          </w:tcPr>
-          <w:p>
-            <w:pPr>
-              <w:rPr>
-                <w:lang w:val="pt-BR"/>
-              </w:rPr>
-            </w:pPr>
-            <w:r>
-              <w:rPr>
-                <w:lang w:val="pt-BR"/>
-              </w:rPr>
-              <w:t>04/04/2017</w:t>
-            </w:r>
-          </w:p>
-        </w:tc>
-      </w:tr>
-      <w:tr>
-        <w:tc>
-          <w:tcPr>
-            <w:tcW w:w="4608" w:type="dxa"/>
-          </w:tcPr>
-          <w:p>
-            <w:pPr>
-              <w:rPr>
-                <w:lang w:val="pt-BR"/>
-              </w:rPr>
-            </w:pPr>
-            <w:r>
-              <w:rPr>
-                <w:lang w:val="pt-BR"/>
-              </w:rPr>
-              <w:t>Plano de Iteração (Versão final)</w:t>
-            </w:r>
-          </w:p>
-        </w:tc>
-        <w:tc>
-          <w:tcPr>
-            <w:tcW w:w="1872" w:type="dxa"/>
-          </w:tcPr>
-          <w:p>
-            <w:pPr>
-              <w:rPr>
-                <w:lang w:val="pt-BR"/>
-              </w:rPr>
-            </w:pPr>
-            <w:r>
-              <w:rPr>
-                <w:lang w:val="pt-BR"/>
-              </w:rPr>
-              <w:t>10/04/2017</w:t>
-            </w:r>
-          </w:p>
-        </w:tc>
-      </w:tr>
-      <w:tr>
-        <w:tc>
-          <w:tcPr>
-            <w:tcW w:w="4608" w:type="dxa"/>
-          </w:tcPr>
-          <w:p>
-            <w:pPr>
-              <w:rPr>
-                <w:lang w:val="pt-BR"/>
-              </w:rPr>
-            </w:pPr>
-            <w:r>
-              <w:rPr>
-                <w:lang w:val="pt-BR"/>
-              </w:rPr>
-              <w:t>Documentação dos casos de teste</w:t>
-            </w:r>
-          </w:p>
-        </w:tc>
-        <w:tc>
-          <w:tcPr>
-            <w:tcW w:w="1872" w:type="dxa"/>
-          </w:tcPr>
-          <w:p>
-            <w:pPr>
-              <w:rPr>
-                <w:lang w:val="pt-BR"/>
-              </w:rPr>
-            </w:pPr>
-            <w:r>
-              <w:rPr>
-                <w:lang w:val="pt-BR"/>
-              </w:rPr>
-              <w:t>10/04/2017</w:t>
-            </w:r>
-          </w:p>
-        </w:tc>
-      </w:tr>
-      <w:tr>
-        <w:tc>
-          <w:tcPr>
-            <w:tcW w:w="4608" w:type="dxa"/>
-          </w:tcPr>
-          <w:p>
-            <w:pPr>
-              <w:rPr>
-                <w:lang w:val="pt-BR"/>
-              </w:rPr>
-            </w:pPr>
-            <w:r>
-              <w:rPr>
-                <w:lang w:val="pt-BR"/>
-              </w:rPr>
-              <w:t>Termo de abertura do projeto (Versão final)</w:t>
-            </w:r>
-          </w:p>
-        </w:tc>
-        <w:tc>
-          <w:tcPr>
-            <w:tcW w:w="1872" w:type="dxa"/>
-          </w:tcPr>
-          <w:p>
-            <w:pPr>
-              <w:rPr>
-                <w:lang w:val="pt-BR"/>
-              </w:rPr>
-            </w:pPr>
-            <w:r>
-              <w:rPr>
-                <w:lang w:val="pt-BR"/>
-              </w:rPr>
-              <w:t>11/04/2017</w:t>
-            </w:r>
-          </w:p>
-        </w:tc>
-      </w:tr>
-      <w:tr>
-        <w:tc>
-          <w:tcPr>
-            <w:tcW w:w="4608" w:type="dxa"/>
-          </w:tcPr>
-          <w:p>
-            <w:pPr>
-              <w:rPr>
-                <w:lang w:val="pt-BR"/>
-              </w:rPr>
-            </w:pPr>
-            <w:r>
-              <w:rPr>
-                <w:lang w:val="pt-BR"/>
-              </w:rPr>
-              <w:t>Plano do Projeto (Versão final)</w:t>
-            </w:r>
-          </w:p>
-        </w:tc>
-        <w:tc>
-          <w:tcPr>
-            <w:tcW w:w="1872" w:type="dxa"/>
-          </w:tcPr>
-          <w:p>
-            <w:pPr>
-              <w:rPr>
-                <w:lang w:val="pt-BR"/>
-              </w:rPr>
-            </w:pPr>
-            <w:r>
-              <w:rPr>
-                <w:lang w:val="pt-BR"/>
-              </w:rPr>
-              <w:t>11/04/2017</w:t>
-            </w:r>
-          </w:p>
-        </w:tc>
-      </w:tr>
-      <w:tr>
-        <w:tc>
-          <w:tcPr>
-            <w:tcW w:w="4608" w:type="dxa"/>
-          </w:tcPr>
-          <w:p>
-            <w:pPr>
-              <w:rPr>
-                <w:lang w:val="pt-BR"/>
-              </w:rPr>
-            </w:pPr>
-            <w:r>
-              <w:rPr>
-                <w:lang w:val="pt-BR"/>
-              </w:rPr>
-              <w:t>Documentação da arquitetura do sistema</w:t>
-            </w:r>
-          </w:p>
-        </w:tc>
-        <w:tc>
-          <w:tcPr>
-            <w:tcW w:w="1872" w:type="dxa"/>
-          </w:tcPr>
-          <w:p>
-            <w:pPr>
-              <w:rPr>
-                <w:lang w:val="pt-BR"/>
-              </w:rPr>
-            </w:pPr>
-            <w:r>
-              <w:rPr>
-                <w:lang w:val="pt-BR"/>
-              </w:rPr>
-              <w:t>11/04/2017</w:t>
-            </w:r>
-          </w:p>
-        </w:tc>
-      </w:tr>
-      <w:tr>
-        <w:tc>
-          <w:tcPr>
-            <w:tcW w:w="4608" w:type="dxa"/>
-          </w:tcPr>
-          <w:p>
-            <w:pPr>
-              <w:rPr>
-                <w:lang w:val="pt-BR"/>
-              </w:rPr>
-            </w:pPr>
-            <w:r>
-              <w:rPr>
-                <w:lang w:val="pt-BR"/>
-              </w:rPr>
-              <w:t>Documentação dos riscos do projeto</w:t>
-            </w:r>
-          </w:p>
-        </w:tc>
-        <w:tc>
-          <w:tcPr>
-            <w:tcW w:w="1872" w:type="dxa"/>
-          </w:tcPr>
-          <w:p>
-            <w:pPr>
-              <w:rPr>
-                <w:lang w:val="pt-BR"/>
-              </w:rPr>
-            </w:pPr>
-            <w:r>
-              <w:rPr>
-                <w:lang w:val="pt-BR"/>
-              </w:rPr>
-              <w:t>11/04/2017</w:t>
-            </w:r>
-          </w:p>
-        </w:tc>
-      </w:tr>
-      <w:tr>
-        <w:tc>
-          <w:tcPr>
-            <w:tcW w:w="4608" w:type="dxa"/>
-          </w:tcPr>
-          <w:p>
-            <w:pPr>
-              <w:rPr>
-                <w:lang w:val="pt-BR"/>
-              </w:rPr>
-            </w:pPr>
-            <w:r>
-              <w:rPr>
-                <w:lang w:val="pt-BR"/>
-              </w:rPr>
-              <w:t>Sumário executivo</w:t>
-            </w:r>
-          </w:p>
-        </w:tc>
-        <w:tc>
-          <w:tcPr>
-            <w:tcW w:w="1872" w:type="dxa"/>
-          </w:tcPr>
-          <w:p>
-            <w:pPr>
-              <w:rPr>
-                <w:lang w:val="pt-BR"/>
-              </w:rPr>
-            </w:pPr>
-            <w:r>
-              <w:rPr>
-                <w:lang w:val="pt-BR"/>
-              </w:rPr>
-              <w:t>11/04/2017</w:t>
+              <w:t>04/05/2017</w:t>
             </w:r>
           </w:p>
         </w:tc>
@@ -812,11 +432,11 @@
         </w:tc>
         <w:tc>
           <w:tcPr>
-            <w:tcW w:w="1872" w:type="dxa"/>
+            <w:tcW w:w="1228" w:type="dxa"/>
           </w:tcPr>
           <w:p>
             <w:r>
-              <w:t>11/04/2017</w:t>
+              <w:t>09/05/2017</w:t>
             </w:r>
           </w:p>
         </w:tc>
@@ -861,7 +481,7 @@
       </w:pPr>
       <w:proofErr w:type="spellStart"/>
       <w:r>
-        <w:t>Definir</w:t>
+        <w:t>Implementar</w:t>
       </w:r>
       <w:proofErr w:type="spellEnd"/>
       <w:r>
@@ -869,17 +489,12 @@
       </w:r>
       <w:proofErr w:type="spellStart"/>
       <w:r>
-        <w:t>escopo</w:t>
+        <w:t>arquitetura</w:t>
       </w:r>
       <w:proofErr w:type="spellEnd"/>
       <w:r>
-        <w:t xml:space="preserve"> do </w:t>
-      </w:r>
-      <w:proofErr w:type="spellStart"/>
-      <w:r>
-        <w:t>projeto</w:t>
-      </w:r>
-      <w:proofErr w:type="spellEnd"/>
+        <w:t xml:space="preserve"> web</w:t>
+      </w:r>
     </w:p>
     <w:p>
       <w:pPr>
@@ -889,12 +504,15 @@
           <w:numId w:val="28"/>
         </w:numPr>
         <w:ind w:left="360" w:firstLine="0"/>
-      </w:pPr>
-      <w:r>
-        <w:t>Obter e documentar requisitos funcionais</w:t>
-      </w:r>
-      <w:r>
-        <w:t>.</w:t>
+        <w:rPr>
+          <w:lang w:val="pt-BR"/>
+        </w:rPr>
+      </w:pPr>
+      <w:r>
+        <w:rPr>
+          <w:lang w:val="pt-BR"/>
+        </w:rPr>
+        <w:t>Implementar parte da arquitetura mobile</w:t>
       </w:r>
     </w:p>
     <w:p>
@@ -904,11 +522,10 @@
           <w:ilvl w:val="0"/>
           <w:numId w:val="28"/>
         </w:numPr>
-        <w:ind w:left="360" w:firstLine="0"/>
       </w:pPr>
       <w:proofErr w:type="spellStart"/>
       <w:r>
-        <w:t>Modelar</w:t>
+        <w:t>Documentar</w:t>
       </w:r>
       <w:proofErr w:type="spellEnd"/>
       <w:r>
@@ -916,77 +533,12 @@
       </w:r>
       <w:proofErr w:type="spellStart"/>
       <w:r>
-        <w:t>casos</w:t>
+        <w:t>arquitetura</w:t>
       </w:r>
       <w:proofErr w:type="spellEnd"/>
       <w:r>
-        <w:t xml:space="preserve"> de </w:t>
-      </w:r>
-      <w:proofErr w:type="spellStart"/>
-      <w:proofErr w:type="gramStart"/>
-      <w:r>
-        <w:t>uso</w:t>
-      </w:r>
-      <w:proofErr w:type="spellEnd"/>
-      <w:proofErr w:type="gramEnd"/>
-      <w:r>
-        <w:t>.</w:t>
-      </w:r>
-    </w:p>
-    <w:p>
-      <w:pPr>
-        <w:pStyle w:val="Corpodetexto"/>
-        <w:numPr>
-          <w:ilvl w:val="0"/>
-          <w:numId w:val="28"/>
-        </w:numPr>
-      </w:pPr>
-      <w:proofErr w:type="spellStart"/>
-      <w:r>
-        <w:t>Documentar</w:t>
-      </w:r>
-      <w:proofErr w:type="spellEnd"/>
-      <w:r>
-        <w:t xml:space="preserve"> </w:t>
-      </w:r>
-      <w:proofErr w:type="spellStart"/>
-      <w:r>
-        <w:t>arquitetura</w:t>
-      </w:r>
-      <w:proofErr w:type="spellEnd"/>
-      <w:r>
         <w:t xml:space="preserve"> do Sistema</w:t>
       </w:r>
-    </w:p>
-    <w:p>
-      <w:pPr>
-        <w:pStyle w:val="Corpodetexto"/>
-        <w:numPr>
-          <w:ilvl w:val="0"/>
-          <w:numId w:val="28"/>
-        </w:numPr>
-      </w:pPr>
-      <w:proofErr w:type="spellStart"/>
-      <w:r>
-        <w:t>Apresentar</w:t>
-      </w:r>
-      <w:proofErr w:type="spellEnd"/>
-      <w:r>
-        <w:t xml:space="preserve"> </w:t>
-      </w:r>
-      <w:proofErr w:type="spellStart"/>
-      <w:r>
-        <w:t>sumário</w:t>
-      </w:r>
-      <w:proofErr w:type="spellEnd"/>
-      <w:r>
-        <w:t xml:space="preserve"> </w:t>
-      </w:r>
-      <w:proofErr w:type="spellStart"/>
-      <w:r>
-        <w:t>executivo</w:t>
-      </w:r>
-      <w:proofErr w:type="spellEnd"/>
     </w:p>
     <w:p>
       <w:pPr>
@@ -1076,8 +628,8 @@
         <w:tblLook w:val="01E0" w:firstRow="1" w:lastRow="1" w:firstColumn="1" w:lastColumn="1" w:noHBand="0" w:noVBand="0"/>
       </w:tblPr>
       <w:tblGrid>
-        <w:gridCol w:w="3113"/>
-        <w:gridCol w:w="1433"/>
+        <w:gridCol w:w="3115"/>
+        <w:gridCol w:w="1431"/>
         <w:gridCol w:w="4804"/>
       </w:tblGrid>
       <w:tr>
@@ -1203,14 +755,6 @@
               <w:pStyle w:val="Corpodetexto"/>
               <w:ind w:left="0"/>
             </w:pPr>
-            <w:r>
-              <w:t xml:space="preserve">Plano do </w:t>
-            </w:r>
-            <w:proofErr w:type="spellStart"/>
-            <w:r>
-              <w:t>Projeto</w:t>
-            </w:r>
-            <w:proofErr w:type="spellEnd"/>
           </w:p>
         </w:tc>
         <w:tc>
@@ -1228,9 +772,6 @@
               <w:pStyle w:val="Corpodetexto"/>
               <w:ind w:left="0"/>
             </w:pPr>
-            <w:r>
-              <w:t>In Progress</w:t>
-            </w:r>
           </w:p>
         </w:tc>
         <w:tc>
@@ -1251,18 +792,6 @@
                 <w:lang w:val="pt-BR"/>
               </w:rPr>
             </w:pPr>
-            <w:r>
-              <w:rPr>
-                <w:lang w:val="pt-BR"/>
-              </w:rPr>
-              <w:t>O Plano do Projeto n</w:t>
-            </w:r>
-            <w:r>
-              <w:rPr>
-                <w:lang w:val="pt-BR"/>
-              </w:rPr>
-              <w:t>ão foi concluído dentro da iteração</w:t>
-            </w:r>
           </w:p>
         </w:tc>
       </w:tr>
@@ -1281,15 +810,10 @@
             <w:pPr>
               <w:pStyle w:val="Corpodetexto"/>
               <w:ind w:left="0"/>
+              <w:rPr>
+                <w:lang w:val="pt-BR"/>
+              </w:rPr>
             </w:pPr>
-            <w:r>
-              <w:t xml:space="preserve">Plano de </w:t>
-            </w:r>
-            <w:proofErr w:type="spellStart"/>
-            <w:r>
-              <w:t>Iteração</w:t>
-            </w:r>
-            <w:proofErr w:type="spellEnd"/>
           </w:p>
         </w:tc>
         <w:tc>
@@ -1307,9 +831,6 @@
               <w:pStyle w:val="Corpodetexto"/>
               <w:ind w:left="0"/>
             </w:pPr>
-            <w:r>
-              <w:t>In Progress</w:t>
-            </w:r>
           </w:p>
         </w:tc>
         <w:tc>
@@ -1330,12 +851,6 @@
                 <w:lang w:val="pt-BR"/>
               </w:rPr>
             </w:pPr>
-            <w:r>
-              <w:rPr>
-                <w:lang w:val="pt-BR"/>
-              </w:rPr>
-              <w:t>O Plano de Iteração ficou incompleto, para que o mesmo pudesse ser entregue no prazo</w:t>
-            </w:r>
           </w:p>
         </w:tc>
       </w:tr>
@@ -1362,10 +877,7 @@
     <w:p>
       <w:pPr>
         <w:pStyle w:val="PargrafodaLista"/>
-        <w:numPr>
-          <w:ilvl w:val="0"/>
-          <w:numId w:val="36"/>
-        </w:numPr>
+        <w:ind w:left="360"/>
       </w:pPr>
     </w:p>
     <w:p>
@@ -1383,31 +895,7 @@
         <w:rPr>
           <w:lang w:val="pt-BR"/>
         </w:rPr>
-        <w:t>Todos os documentos da fase de iniciaç</w:t>
-      </w:r>
-      <w:r>
-        <w:rPr>
-          <w:lang w:val="pt-BR"/>
-        </w:rPr>
-        <w:t>ão serem entregue no final da iteração</w:t>
-      </w:r>
-    </w:p>
-    <w:p>
-      <w:pPr>
-        <w:pStyle w:val="Corpodetexto"/>
-        <w:numPr>
-          <w:ilvl w:val="0"/>
-          <w:numId w:val="39"/>
-        </w:numPr>
-        <w:rPr>
-          <w:lang w:val="pt-BR"/>
-        </w:rPr>
-      </w:pPr>
-      <w:r>
-        <w:rPr>
-          <w:lang w:val="pt-BR"/>
-        </w:rPr>
-        <w:t>A documentação receber aprovação de todas as partes interessadas</w:t>
+        <w:t>Todos os casos de uso mencionados serem implementados no final da iteração</w:t>
       </w:r>
     </w:p>
     <w:p>
@@ -1428,8 +916,6 @@
           <w:vanish w:val="0"/>
         </w:rPr>
       </w:pPr>
-      <w:bookmarkStart w:id="1" w:name="_GoBack"/>
-      <w:bookmarkEnd w:id="1"/>
     </w:p>
     <w:tbl>
       <w:tblPr>
@@ -1486,7 +972,14 @@
                 <w:bCs/>
                 <w:iCs/>
               </w:rPr>
-              <w:t>I1</w:t>
+              <w:t>I</w:t>
+            </w:r>
+            <w:r>
+              <w:rPr>
+                <w:bCs/>
+                <w:iCs/>
+              </w:rPr>
+              <w:t>2</w:t>
             </w:r>
           </w:p>
         </w:tc>
@@ -1520,7 +1013,25 @@
               <w:rPr>
                 <w:iCs/>
               </w:rPr>
-              <w:t>11/04/2017</w:t>
+              <w:t>09</w:t>
+            </w:r>
+            <w:r>
+              <w:rPr>
+                <w:iCs/>
+              </w:rPr>
+              <w:t>/</w:t>
+            </w:r>
+            <w:r>
+              <w:rPr>
+                <w:iCs/>
+              </w:rPr>
+              <w:t>05</w:t>
+            </w:r>
+            <w:r>
+              <w:rPr>
+                <w:iCs/>
+              </w:rPr>
+              <w:t>/2017</w:t>
             </w:r>
           </w:p>
         </w:tc>
@@ -1612,8 +1123,17 @@
                 <w:iCs/>
                 <w:lang w:val="pt-BR"/>
               </w:rPr>
-              <w:t>OK*</w:t>
+              <w:t xml:space="preserve">In </w:t>
             </w:r>
+            <w:proofErr w:type="spellStart"/>
+            <w:r>
+              <w:rPr>
+                <w:iCs/>
+                <w:lang w:val="pt-BR"/>
+              </w:rPr>
+              <w:t>Progress</w:t>
+            </w:r>
+            <w:proofErr w:type="spellEnd"/>
           </w:p>
         </w:tc>
       </w:tr>
@@ -1652,7 +1172,62 @@
           <w:color w:val="auto"/>
           <w:lang w:val="pt-BR"/>
         </w:rPr>
-        <w:t>Nem todos os objetivos puderam ser cumpridos</w:t>
+        <w:t>Não se aplica.</w:t>
+      </w:r>
+    </w:p>
+    <w:p>
+      <w:pPr>
+        <w:pStyle w:val="Ttulo2"/>
+        <w:numPr>
+          <w:ilvl w:val="0"/>
+          <w:numId w:val="29"/>
+        </w:numPr>
+      </w:pPr>
+      <w:r>
+        <w:t>Work Items</w:t>
+      </w:r>
+      <w:r>
+        <w:t xml:space="preserve">: </w:t>
+      </w:r>
+      <w:r>
+        <w:t>Plan</w:t>
+      </w:r>
+      <w:r>
+        <w:t>ned</w:t>
+      </w:r>
+      <w:r>
+        <w:t xml:space="preserve"> </w:t>
+      </w:r>
+      <w:r>
+        <w:t>compared to a</w:t>
+      </w:r>
+      <w:r>
+        <w:t>ctual</w:t>
+      </w:r>
+      <w:r>
+        <w:t>ly completed</w:t>
+      </w:r>
+    </w:p>
+    <w:p>
+      <w:pPr>
+        <w:pStyle w:val="InfoBluelistitem"/>
+        <w:numPr>
+          <w:ilvl w:val="0"/>
+          <w:numId w:val="29"/>
+        </w:numPr>
+        <w:rPr>
+          <w:rFonts w:ascii="Times New Roman" w:hAnsi="Times New Roman"/>
+          <w:color w:val="auto"/>
+          <w:lang w:val="pt-BR"/>
+        </w:rPr>
+      </w:pPr>
+      <w:r>
+        <w:rPr>
+          <w:rFonts w:ascii="Times New Roman" w:hAnsi="Times New Roman"/>
+          <w:color w:val="auto"/>
+          <w:lang w:val="pt-BR"/>
+        </w:rPr>
+        <w:t>Não se aplica</w:t>
       </w:r>
       <w:r>
         <w:rPr>
@@ -1668,32 +1243,102 @@
         <w:pStyle w:val="Ttulo2"/>
         <w:numPr>
           <w:ilvl w:val="0"/>
+          <w:numId w:val="0"/>
+        </w:numPr>
+        <w:ind w:left="720"/>
+      </w:pPr>
+      <w:r>
+        <w:t xml:space="preserve">Assessment against Evaluation Criteria Test </w:t>
+      </w:r>
+      <w:r>
+        <w:t>r</w:t>
+      </w:r>
+      <w:r>
+        <w:t>esults</w:t>
+      </w:r>
+    </w:p>
+    <w:p>
+      <w:pPr>
+        <w:pStyle w:val="InfoBluelistitem"/>
+        <w:numPr>
+          <w:ilvl w:val="0"/>
           <w:numId w:val="29"/>
         </w:numPr>
-      </w:pPr>
-      <w:r>
-        <w:t>Work Items</w:t>
-      </w:r>
-      <w:r>
-        <w:t xml:space="preserve">: </w:t>
-      </w:r>
-      <w:r>
-        <w:t>Plan</w:t>
-      </w:r>
-      <w:r>
-        <w:t>ned</w:t>
-      </w:r>
-      <w:r>
-        <w:t xml:space="preserve"> </w:t>
-      </w:r>
-      <w:r>
-        <w:t>compared to a</w:t>
-      </w:r>
-      <w:r>
-        <w:t>ctual</w:t>
-      </w:r>
-      <w:r>
-        <w:t>ly completed</w:t>
+        <w:rPr>
+          <w:rFonts w:ascii="Times New Roman" w:hAnsi="Times New Roman"/>
+          <w:color w:val="auto"/>
+          <w:lang w:val="pt-BR"/>
+        </w:rPr>
+      </w:pPr>
+      <w:r>
+        <w:rPr>
+          <w:rFonts w:ascii="Times New Roman" w:hAnsi="Times New Roman"/>
+          <w:color w:val="auto"/>
+          <w:lang w:val="pt-BR"/>
+        </w:rPr>
+        <w:t>Não se aplica</w:t>
+      </w:r>
+      <w:r>
+        <w:rPr>
+          <w:rFonts w:ascii="Times New Roman" w:hAnsi="Times New Roman"/>
+          <w:color w:val="auto"/>
+          <w:lang w:val="pt-BR"/>
+        </w:rPr>
+        <w:t>.</w:t>
+      </w:r>
+    </w:p>
+    <w:p>
+      <w:pPr>
+        <w:pStyle w:val="Ttulo2"/>
+        <w:numPr>
+          <w:ilvl w:val="0"/>
+          <w:numId w:val="29"/>
+        </w:numPr>
+      </w:pPr>
+      <w:r>
+        <w:t xml:space="preserve">Other </w:t>
+      </w:r>
+      <w:r>
+        <w:t>c</w:t>
+      </w:r>
+      <w:r>
+        <w:t xml:space="preserve">oncerns and </w:t>
+      </w:r>
+      <w:r>
+        <w:t>d</w:t>
+      </w:r>
+      <w:r>
+        <w:t>eviations</w:t>
+      </w:r>
+    </w:p>
+    <w:p>
+      <w:pPr>
+        <w:pStyle w:val="InfoBluelistitem"/>
+        <w:numPr>
+          <w:ilvl w:val="0"/>
+          <w:numId w:val="29"/>
+        </w:numPr>
+        <w:rPr>
+          <w:rFonts w:ascii="Times New Roman" w:hAnsi="Times New Roman"/>
+          <w:color w:val="auto"/>
+          <w:lang w:val="pt-BR"/>
+        </w:rPr>
+      </w:pPr>
+      <w:r>
+        <w:rPr>
+          <w:rFonts w:ascii="Times New Roman" w:hAnsi="Times New Roman"/>
+          <w:color w:val="auto"/>
+          <w:lang w:val="pt-BR"/>
+        </w:rPr>
+        <w:t>Não se aplica</w:t>
+      </w:r>
+      <w:r>
+        <w:rPr>
+          <w:rFonts w:ascii="Times New Roman" w:hAnsi="Times New Roman"/>
+          <w:color w:val="auto"/>
+          <w:lang w:val="pt-BR"/>
+        </w:rPr>
+        <w:t>.</w:t>
       </w:r>
     </w:p>
     <w:p>
@@ -1705,93 +1350,6 @@
           <w:lang w:val="pt-BR"/>
         </w:rPr>
       </w:pPr>
-      <w:r>
-        <w:rPr>
-          <w:rFonts w:ascii="Times New Roman" w:hAnsi="Times New Roman"/>
-          <w:color w:val="auto"/>
-          <w:lang w:val="pt-BR"/>
-        </w:rPr>
-        <w:t>Plano de Iteração foi entregue incompleto. Plano de Projeto será entregue com atraso.</w:t>
-      </w:r>
-    </w:p>
-    <w:p>
-      <w:pPr>
-        <w:pStyle w:val="Ttulo2"/>
-        <w:numPr>
-          <w:ilvl w:val="0"/>
-          <w:numId w:val="0"/>
-        </w:numPr>
-        <w:ind w:left="720"/>
-      </w:pPr>
-      <w:r>
-        <w:t xml:space="preserve">Assessment against Evaluation Criteria Test </w:t>
-      </w:r>
-      <w:r>
-        <w:t>r</w:t>
-      </w:r>
-      <w:r>
-        <w:t>esults</w:t>
-      </w:r>
-    </w:p>
-    <w:p>
-      <w:pPr>
-        <w:pStyle w:val="InfoBluelistitem"/>
-        <w:rPr>
-          <w:rFonts w:ascii="Times New Roman" w:hAnsi="Times New Roman"/>
-          <w:color w:val="auto"/>
-          <w:lang w:val="pt-BR"/>
-        </w:rPr>
-      </w:pPr>
-      <w:r>
-        <w:rPr>
-          <w:rFonts w:ascii="Times New Roman" w:hAnsi="Times New Roman"/>
-          <w:color w:val="auto"/>
-          <w:lang w:val="pt-BR"/>
-        </w:rPr>
-        <w:t>Plano do Projeto não foi entregue no prazo. Além disso, o representante do cliente ressalvou diversos pontos importantes do sumário executivo, entre os quais a definição do escopo do projeto, cronograma do projeto e orçamento previsto para o projeto.</w:t>
-      </w:r>
-    </w:p>
-    <w:p>
-      <w:pPr>
-        <w:pStyle w:val="Ttulo2"/>
-        <w:numPr>
-          <w:ilvl w:val="0"/>
-          <w:numId w:val="29"/>
-        </w:numPr>
-      </w:pPr>
-      <w:r>
-        <w:t xml:space="preserve">Other </w:t>
-      </w:r>
-      <w:r>
-        <w:t>c</w:t>
-      </w:r>
-      <w:r>
-        <w:t xml:space="preserve">oncerns and </w:t>
-      </w:r>
-      <w:r>
-        <w:t>d</w:t>
-      </w:r>
-      <w:r>
-        <w:t>eviations</w:t>
-      </w:r>
-    </w:p>
-    <w:p>
-      <w:pPr>
-        <w:pStyle w:val="InfoBluelistitem"/>
-        <w:rPr>
-          <w:rFonts w:ascii="Times New Roman" w:hAnsi="Times New Roman"/>
-          <w:color w:val="auto"/>
-          <w:lang w:val="pt-BR"/>
-        </w:rPr>
-      </w:pPr>
-      <w:r>
-        <w:rPr>
-          <w:rFonts w:ascii="Times New Roman" w:hAnsi="Times New Roman"/>
-          <w:color w:val="auto"/>
-          <w:lang w:val="pt-BR"/>
-        </w:rPr>
-        <w:t>Devido a ressalvas do cliente, alguns artefatos do projeto deverão sofrer alterações.</w:t>
-      </w:r>
     </w:p>
     <w:sectPr>
       <w:pgSz w:w="12240" w:h="15840" w:code="1"/>
@@ -1879,21 +1437,11 @@
           <w:r>
             <w:sym w:font="Symbol" w:char="F0D3"/>
           </w:r>
-          <w:r>
-            <w:fldChar w:fldCharType="begin"/>
-          </w:r>
-          <w:r>
-            <w:instrText xml:space="preserve"> DOCPROPERTY "Company"  \* MERGEFORMAT </w:instrText>
-          </w:r>
-          <w:r>
-            <w:fldChar w:fldCharType="separate"/>
-          </w:r>
-          <w:r>
-            <w:t>&lt;Company Name&gt;</w:t>
-          </w:r>
-          <w:r>
-            <w:fldChar w:fldCharType="end"/>
-          </w:r>
+          <w:fldSimple w:instr=" DOCPROPERTY &quot;Company&quot;  \* MERGEFORMAT ">
+            <w:r>
+              <w:t>&lt;Company Name&gt;</w:t>
+            </w:r>
+          </w:fldSimple>
           <w:r>
             <w:t xml:space="preserve">, </w:t>
           </w:r>
@@ -1957,7 +1505,7 @@
               <w:rStyle w:val="Nmerodepgina"/>
               <w:noProof/>
             </w:rPr>
-            <w:t>2</w:t>
+            <w:t>1</w:t>
           </w:r>
           <w:r>
             <w:rPr>
@@ -2092,21 +1640,11 @@
           <w:tcW w:w="6379" w:type="dxa"/>
         </w:tcPr>
         <w:p>
-          <w:r>
-            <w:fldChar w:fldCharType="begin"/>
-          </w:r>
-          <w:r>
-            <w:instrText xml:space="preserve"> TITLE  \* MERGEFORMAT </w:instrText>
-          </w:r>
-          <w:r>
-            <w:fldChar w:fldCharType="separate"/>
-          </w:r>
-          <w:r>
-            <w:t>Iteration Plan</w:t>
-          </w:r>
-          <w:r>
-            <w:fldChar w:fldCharType="end"/>
-          </w:r>
+          <w:fldSimple w:instr=" TITLE  \* MERGEFORMAT ">
+            <w:r>
+              <w:t>Iteration Plan</w:t>
+            </w:r>
+          </w:fldSimple>
         </w:p>
       </w:tc>
       <w:tc>
@@ -2118,7 +1656,10 @@
             <w:t xml:space="preserve">  Date:  </w:t>
           </w:r>
           <w:r>
-            <w:t>19/04/2017</w:t>
+            <w:t>20</w:t>
+          </w:r>
+          <w:r>
+            <w:t>/04/2017</w:t>
           </w:r>
         </w:p>
       </w:tc>
@@ -5119,6 +4660,7 @@
   <w:style w:type="character" w:default="1" w:styleId="Fontepargpadro">
     <w:name w:val="Default Paragraph Font"/>
     <w:uiPriority w:val="1"/>
+    <w:semiHidden/>
     <w:unhideWhenUsed/>
   </w:style>
   <w:style w:type="table" w:default="1" w:styleId="Tabelanormal">

</xml_diff>